<commit_message>
Latest versions of the agenda.
</commit_message>
<xml_diff>
--- a/assets/workshop/PRISMS_2016_Workshop_Agenda.docx
+++ b/assets/workshop/PRISMS_2016_Workshop_Agenda.docx
@@ -118,8 +118,29 @@
           <w:b/>
           <w:u w:val="single"/>
         </w:rPr>
-        <w:t xml:space="preserve"> - Version 1</w:t>
-      </w:r>
+        <w:t xml:space="preserve"> </w:t>
+      </w:r>
+      <w:r>
+        <w:rPr>
+          <w:b/>
+          <w:u w:val="single"/>
+        </w:rPr>
+        <w:t xml:space="preserve">Overview </w:t>
+      </w:r>
+      <w:r>
+        <w:rPr>
+          <w:b/>
+          <w:u w:val="single"/>
+        </w:rPr>
+        <w:t>- Version 1</w:t>
+      </w:r>
+    </w:p>
+    <w:p>
+      <w:pPr>
+        <w:rPr>
+          <w:b/>
+        </w:rPr>
+      </w:pPr>
     </w:p>
     <w:p>
       <w:pPr>
@@ -279,24 +300,6 @@
         <w:ind w:left="1440" w:hanging="1440"/>
       </w:pPr>
       <w:r>
-        <w:rPr>
-          <w:b/>
-        </w:rPr>
-        <w:t>8:5</w:t>
-      </w:r>
-      <w:r>
-        <w:rPr>
-          <w:b/>
-        </w:rPr>
-        <w:t>0</w:t>
-      </w:r>
-      <w:r>
-        <w:rPr>
-          <w:b/>
-        </w:rPr>
-        <w:t>am</w:t>
-      </w:r>
-      <w:r>
         <w:tab/>
       </w:r>
       <w:r>
@@ -320,7 +323,13 @@
         <w:rPr>
           <w:u w:val="single"/>
         </w:rPr>
-        <w:t xml:space="preserve">Ellen Solomon, Vicente </w:t>
+        <w:t>Ellen Solomon</w:t>
+      </w:r>
+      <w:r>
+        <w:rPr>
+          <w:u w:val="single"/>
+        </w:rPr>
+        <w:t xml:space="preserve">, Vicente </w:t>
       </w:r>
       <w:proofErr w:type="spellStart"/>
       <w:r>
@@ -356,20 +365,7 @@
         <w:tabs>
           <w:tab w:val="left" w:pos="1440"/>
         </w:tabs>
-        <w:ind w:left="1440" w:hanging="1440"/>
-      </w:pPr>
-      <w:r>
-        <w:rPr>
-          <w:b/>
-        </w:rPr>
-        <w:t>10:00</w:t>
-      </w:r>
-      <w:r>
-        <w:rPr>
-          <w:b/>
-        </w:rPr>
-        <w:t>am</w:t>
-      </w:r>
+      </w:pPr>
       <w:r>
         <w:tab/>
       </w:r>
@@ -475,6 +471,10 @@
         <w:tabs>
           <w:tab w:val="left" w:pos="1440"/>
         </w:tabs>
+        <w:ind w:left="1440" w:hanging="1440"/>
+        <w:rPr>
+          <w:b/>
+        </w:rPr>
       </w:pPr>
     </w:p>
     <w:p>
@@ -488,28 +488,27 @@
         </w:rPr>
       </w:pPr>
       <w:r>
-        <w:rPr>
-          <w:b/>
-        </w:rPr>
-        <w:t>10:40</w:t>
-      </w:r>
-      <w:r>
-        <w:rPr>
-          <w:b/>
-        </w:rPr>
-        <w:t>am</w:t>
-      </w:r>
-      <w:r>
-        <w:rPr>
-          <w:b/>
-        </w:rPr>
-        <w:tab/>
-      </w:r>
-      <w:r>
-        <w:rPr>
-          <w:b/>
-        </w:rPr>
-        <w:t>Break</w:t>
+        <w:tab/>
+      </w:r>
+      <w:r>
+        <w:rPr>
+          <w:b/>
+        </w:rPr>
+        <w:t>Predicting precipitate evolution in Mg-</w:t>
+      </w:r>
+      <w:proofErr w:type="spellStart"/>
+      <w:r>
+        <w:rPr>
+          <w:b/>
+        </w:rPr>
+        <w:t>Nd</w:t>
+      </w:r>
+      <w:proofErr w:type="spellEnd"/>
+      <w:r>
+        <w:rPr>
+          <w:b/>
+        </w:rPr>
+        <w:t xml:space="preserve"> using PRISMS-PF</w:t>
       </w:r>
     </w:p>
     <w:p>
@@ -518,6 +517,47 @@
           <w:tab w:val="left" w:pos="1440"/>
         </w:tabs>
         <w:ind w:left="1440" w:hanging="1440"/>
+      </w:pPr>
+      <w:r>
+        <w:tab/>
+      </w:r>
+      <w:r>
+        <w:rPr>
+          <w:u w:val="single"/>
+        </w:rPr>
+        <w:t>Steve DeWitt</w:t>
+      </w:r>
+      <w:r>
+        <w:rPr>
+          <w:u w:val="single"/>
+        </w:rPr>
+        <w:t>,</w:t>
+      </w:r>
+      <w:r>
+        <w:t xml:space="preserve"> Shiva </w:t>
+      </w:r>
+      <w:proofErr w:type="spellStart"/>
+      <w:r>
+        <w:t>Rudruraju</w:t>
+      </w:r>
+      <w:proofErr w:type="spellEnd"/>
+      <w:r>
+        <w:t xml:space="preserve">, </w:t>
+      </w:r>
+      <w:proofErr w:type="spellStart"/>
+      <w:r>
+        <w:t>Katsuyo</w:t>
+      </w:r>
+      <w:proofErr w:type="spellEnd"/>
+      <w:r>
+        <w:t xml:space="preserve"> Thornton and John Allison</w:t>
+      </w:r>
+    </w:p>
+    <w:p>
+      <w:pPr>
+        <w:tabs>
+          <w:tab w:val="left" w:pos="1440"/>
+        </w:tabs>
         <w:rPr>
           <w:b/>
         </w:rPr>
@@ -534,40 +574,65 @@
         </w:rPr>
       </w:pPr>
       <w:r>
-        <w:rPr>
-          <w:b/>
-        </w:rPr>
-        <w:t>11:00</w:t>
-      </w:r>
-      <w:r>
-        <w:rPr>
-          <w:b/>
-        </w:rPr>
-        <w:t>am</w:t>
-      </w:r>
-      <w:r>
-        <w:tab/>
-      </w:r>
-      <w:r>
-        <w:rPr>
-          <w:b/>
-        </w:rPr>
-        <w:t>Predicting precipitate evolution in Mg-</w:t>
-      </w:r>
-      <w:proofErr w:type="spellStart"/>
-      <w:r>
-        <w:rPr>
-          <w:b/>
-        </w:rPr>
-        <w:t>Nd</w:t>
-      </w:r>
-      <w:proofErr w:type="spellEnd"/>
-      <w:r>
-        <w:rPr>
-          <w:b/>
-        </w:rPr>
-        <w:t xml:space="preserve"> using PRISMS-PF</w:t>
-      </w:r>
+        <w:tab/>
+      </w:r>
+      <w:r>
+        <w:rPr>
+          <w:b/>
+        </w:rPr>
+        <w:t>Incorporating Strongly Anisotropic Interfacial Energy and Nucleation into PRISMS-PF</w:t>
+      </w:r>
+      <w:r>
+        <w:rPr>
+          <w:b/>
+        </w:rPr>
+        <w:tab/>
+      </w:r>
+    </w:p>
+    <w:p>
+      <w:pPr>
+        <w:ind w:left="1440"/>
+      </w:pPr>
+      <w:r>
+        <w:rPr>
+          <w:u w:val="single"/>
+        </w:rPr>
+        <w:t>Beck Andrews,</w:t>
+      </w:r>
+      <w:r>
+        <w:t xml:space="preserve"> Jason </w:t>
+      </w:r>
+      <w:proofErr w:type="spellStart"/>
+      <w:r>
+        <w:t>Luce</w:t>
+      </w:r>
+      <w:proofErr w:type="spellEnd"/>
+      <w:r>
+        <w:t xml:space="preserve">, Shiva </w:t>
+      </w:r>
+      <w:proofErr w:type="spellStart"/>
+      <w:r>
+        <w:t>Rudruraju</w:t>
+      </w:r>
+      <w:proofErr w:type="spellEnd"/>
+      <w:r>
+        <w:t xml:space="preserve">, Steve DeWitt and </w:t>
+      </w:r>
+      <w:proofErr w:type="spellStart"/>
+      <w:r>
+        <w:t>Katsuyo</w:t>
+      </w:r>
+      <w:proofErr w:type="spellEnd"/>
+      <w:r>
+        <w:t xml:space="preserve"> Thornton</w:t>
+      </w:r>
+    </w:p>
+    <w:p>
+      <w:pPr>
+        <w:tabs>
+          <w:tab w:val="left" w:pos="1440"/>
+        </w:tabs>
+      </w:pPr>
     </w:p>
     <w:p>
       <w:pPr>
@@ -576,40 +641,6 @@
         </w:tabs>
         <w:ind w:left="1440" w:hanging="1440"/>
       </w:pPr>
-      <w:r>
-        <w:tab/>
-      </w:r>
-      <w:r>
-        <w:rPr>
-          <w:u w:val="single"/>
-        </w:rPr>
-        <w:t>Steve DeWitt</w:t>
-      </w:r>
-      <w:r>
-        <w:rPr>
-          <w:u w:val="single"/>
-        </w:rPr>
-        <w:t>,</w:t>
-      </w:r>
-      <w:r>
-        <w:t xml:space="preserve"> Shiva </w:t>
-      </w:r>
-      <w:proofErr w:type="spellStart"/>
-      <w:r>
-        <w:t>Rudruraju</w:t>
-      </w:r>
-      <w:proofErr w:type="spellEnd"/>
-      <w:r>
-        <w:t xml:space="preserve">, </w:t>
-      </w:r>
-      <w:proofErr w:type="spellStart"/>
-      <w:r>
-        <w:t>Katsuyo</w:t>
-      </w:r>
-      <w:proofErr w:type="spellEnd"/>
-      <w:r>
-        <w:t xml:space="preserve"> Thornton and John Allison</w:t>
-      </w:r>
     </w:p>
     <w:p>
       <w:pPr>
@@ -617,7 +648,18 @@
           <w:tab w:val="left" w:pos="1440"/>
         </w:tabs>
         <w:ind w:left="1440" w:hanging="1440"/>
-      </w:pPr>
+        <w:rPr>
+          <w:b/>
+          <w:i/>
+        </w:rPr>
+      </w:pPr>
+      <w:r>
+        <w:rPr>
+          <w:b/>
+          <w:i/>
+        </w:rPr>
+        <w:t>Predicting Tensile Behavior</w:t>
+      </w:r>
     </w:p>
     <w:p>
       <w:pPr>
@@ -627,28 +669,13 @@
         <w:ind w:left="1440" w:hanging="1440"/>
       </w:pPr>
       <w:r>
-        <w:rPr>
-          <w:b/>
-        </w:rPr>
-        <w:t>11:40</w:t>
-      </w:r>
-      <w:r>
-        <w:rPr>
-          <w:b/>
-        </w:rPr>
-        <w:t>am</w:t>
-      </w:r>
-      <w:r>
-        <w:t xml:space="preserve"> </w:t>
-      </w:r>
-      <w:r>
-        <w:tab/>
-      </w:r>
-      <w:r>
-        <w:rPr>
-          <w:b/>
-        </w:rPr>
-        <w:t>Precipitate Evolution Use Case</w:t>
+        <w:tab/>
+      </w:r>
+      <w:r>
+        <w:rPr>
+          <w:b/>
+        </w:rPr>
+        <w:t>Effect of plastic anisotropy on twin/grain boundary interactions in Mg alloys</w:t>
       </w:r>
     </w:p>
     <w:p>
@@ -659,23 +686,22 @@
         <w:ind w:left="1440" w:hanging="1440"/>
       </w:pPr>
       <w:r>
-        <w:tab/>
-      </w:r>
-      <w:r>
-        <w:t xml:space="preserve">Brian </w:t>
-      </w:r>
-      <w:proofErr w:type="spellStart"/>
-      <w:r>
-        <w:t>Puchala</w:t>
-      </w:r>
-      <w:proofErr w:type="spellEnd"/>
-    </w:p>
-    <w:p>
-      <w:pPr>
-        <w:tabs>
-          <w:tab w:val="left" w:pos="1440"/>
-        </w:tabs>
-      </w:pPr>
+        <w:rPr>
+          <w:b/>
+        </w:rPr>
+        <w:tab/>
+      </w:r>
+      <w:r>
+        <w:t xml:space="preserve">Guest Speaker: Irene </w:t>
+      </w:r>
+      <w:proofErr w:type="spellStart"/>
+      <w:r>
+        <w:t>Beyerlein</w:t>
+      </w:r>
+      <w:proofErr w:type="spellEnd"/>
+      <w:r>
+        <w:t>, LANL</w:t>
+      </w:r>
     </w:p>
     <w:p>
       <w:pPr>
@@ -683,47 +709,12 @@
           <w:tab w:val="left" w:pos="1440"/>
         </w:tabs>
         <w:ind w:left="1440" w:hanging="1440"/>
-        <w:rPr>
-          <w:b/>
-        </w:rPr>
-      </w:pPr>
-      <w:r>
-        <w:rPr>
-          <w:b/>
-        </w:rPr>
-        <w:t>12:00-</w:t>
-      </w:r>
-      <w:proofErr w:type="gramStart"/>
-      <w:r>
-        <w:rPr>
-          <w:b/>
-        </w:rPr>
-        <w:t>1:00</w:t>
-      </w:r>
-      <w:r>
-        <w:rPr>
-          <w:b/>
-        </w:rPr>
-        <w:t xml:space="preserve">  </w:t>
-      </w:r>
-      <w:r>
-        <w:rPr>
-          <w:b/>
-        </w:rPr>
-        <w:tab/>
-      </w:r>
-      <w:proofErr w:type="gramEnd"/>
-      <w:r>
-        <w:rPr>
-          <w:b/>
-        </w:rPr>
-        <w:t>Lunch</w:t>
-      </w:r>
-      <w:r>
-        <w:rPr>
-          <w:b/>
-        </w:rPr>
-        <w:t xml:space="preserve"> </w:t>
+      </w:pPr>
+      <w:r>
+        <w:rPr>
+          <w:b/>
+        </w:rPr>
+        <w:tab/>
       </w:r>
     </w:p>
     <w:p>
@@ -733,6 +724,15 @@
         </w:tabs>
         <w:ind w:left="1440" w:hanging="1440"/>
       </w:pPr>
+      <w:r>
+        <w:tab/>
+      </w:r>
+      <w:r>
+        <w:rPr>
+          <w:b/>
+        </w:rPr>
+        <w:t>Quantifying local deformation in Mg alloys</w:t>
+      </w:r>
     </w:p>
     <w:p>
       <w:pPr>
@@ -740,18 +740,37 @@
           <w:tab w:val="left" w:pos="1440"/>
         </w:tabs>
         <w:ind w:left="1440" w:hanging="1440"/>
-        <w:rPr>
-          <w:b/>
-          <w:i/>
-        </w:rPr>
-      </w:pPr>
-      <w:r>
-        <w:rPr>
-          <w:b/>
-          <w:i/>
-        </w:rPr>
-        <w:t>Predicting Tensile Behavior</w:t>
-      </w:r>
+      </w:pPr>
+      <w:r>
+        <w:rPr>
+          <w:b/>
+        </w:rPr>
+        <w:tab/>
+      </w:r>
+      <w:proofErr w:type="spellStart"/>
+      <w:r>
+        <w:rPr>
+          <w:u w:val="single"/>
+        </w:rPr>
+        <w:t>Zhe</w:t>
+      </w:r>
+      <w:proofErr w:type="spellEnd"/>
+      <w:r>
+        <w:rPr>
+          <w:u w:val="single"/>
+        </w:rPr>
+        <w:t xml:space="preserve"> Chen</w:t>
+      </w:r>
+      <w:r>
+        <w:t xml:space="preserve"> and Sam Daly</w:t>
+      </w:r>
+    </w:p>
+    <w:p>
+      <w:pPr>
+        <w:tabs>
+          <w:tab w:val="left" w:pos="1440"/>
+        </w:tabs>
+      </w:pPr>
     </w:p>
     <w:p>
       <w:pPr>
@@ -764,22 +783,13 @@
         <w:rPr>
           <w:b/>
         </w:rPr>
-        <w:t>1:00</w:t>
-      </w:r>
-      <w:r>
-        <w:rPr>
-          <w:b/>
-        </w:rPr>
-        <w:t>pm</w:t>
-      </w:r>
-      <w:r>
-        <w:tab/>
-      </w:r>
-      <w:r>
-        <w:rPr>
-          <w:b/>
-        </w:rPr>
-        <w:t>Simulating Twin Deformation in Mg Alloys</w:t>
+        <w:tab/>
+      </w:r>
+      <w:r>
+        <w:rPr>
+          <w:b/>
+        </w:rPr>
+        <w:t>Using PRISMS-CPFEA to model microstructural influences on tensile Deformation in HCP Metals</w:t>
       </w:r>
     </w:p>
     <w:p>
@@ -788,24 +798,60 @@
           <w:tab w:val="left" w:pos="1440"/>
         </w:tabs>
         <w:ind w:left="1440" w:hanging="1440"/>
-      </w:pPr>
-      <w:r>
-        <w:rPr>
-          <w:b/>
-        </w:rPr>
-        <w:tab/>
-      </w:r>
-      <w:r>
-        <w:t xml:space="preserve">Guest Speaker: Irene </w:t>
-      </w:r>
-      <w:proofErr w:type="spellStart"/>
-      <w:r>
-        <w:t>Beyerlein</w:t>
-      </w:r>
-      <w:proofErr w:type="spellEnd"/>
-      <w:r>
-        <w:t>, LANL</w:t>
-      </w:r>
+        <w:rPr>
+          <w:u w:val="single"/>
+        </w:rPr>
+      </w:pPr>
+      <w:r>
+        <w:rPr>
+          <w:b/>
+        </w:rPr>
+        <w:tab/>
+      </w:r>
+      <w:proofErr w:type="spellStart"/>
+      <w:r>
+        <w:rPr>
+          <w:u w:val="single"/>
+        </w:rPr>
+        <w:t>Sriram</w:t>
+      </w:r>
+      <w:proofErr w:type="spellEnd"/>
+      <w:r>
+        <w:rPr>
+          <w:u w:val="single"/>
+        </w:rPr>
+        <w:t xml:space="preserve"> </w:t>
+      </w:r>
+      <w:proofErr w:type="spellStart"/>
+      <w:r>
+        <w:rPr>
+          <w:u w:val="single"/>
+        </w:rPr>
+        <w:t>Ganesan</w:t>
+      </w:r>
+      <w:proofErr w:type="spellEnd"/>
+      <w:r>
+        <w:rPr>
+          <w:u w:val="single"/>
+        </w:rPr>
+        <w:t>,</w:t>
+      </w:r>
+      <w:r>
+        <w:t xml:space="preserve"> Shiva </w:t>
+      </w:r>
+      <w:proofErr w:type="spellStart"/>
+      <w:r>
+        <w:t>Rudruraju</w:t>
+      </w:r>
+      <w:proofErr w:type="spellEnd"/>
+      <w:r>
+        <w:t xml:space="preserve"> and Veera </w:t>
+      </w:r>
+      <w:proofErr w:type="spellStart"/>
+      <w:r>
+        <w:t>Sundararaghavan</w:t>
+      </w:r>
+      <w:proofErr w:type="spellEnd"/>
     </w:p>
     <w:p>
       <w:pPr>
@@ -813,13 +859,10 @@
           <w:tab w:val="left" w:pos="1440"/>
         </w:tabs>
         <w:ind w:left="1440" w:hanging="1440"/>
-      </w:pPr>
-      <w:r>
-        <w:rPr>
-          <w:b/>
-        </w:rPr>
-        <w:tab/>
-      </w:r>
+        <w:rPr>
+          <w:u w:val="single"/>
+        </w:rPr>
+      </w:pPr>
     </w:p>
     <w:p>
       <w:pPr>
@@ -828,27 +871,6 @@
         </w:tabs>
         <w:ind w:left="1440" w:hanging="1440"/>
       </w:pPr>
-      <w:r>
-        <w:rPr>
-          <w:b/>
-        </w:rPr>
-        <w:t>1:45</w:t>
-      </w:r>
-      <w:r>
-        <w:rPr>
-          <w:b/>
-        </w:rPr>
-        <w:t>pm</w:t>
-      </w:r>
-      <w:r>
-        <w:tab/>
-      </w:r>
-      <w:r>
-        <w:rPr>
-          <w:b/>
-        </w:rPr>
-        <w:t>Quantifying local deformation in Mg alloys</w:t>
-      </w:r>
     </w:p>
     <w:p>
       <w:pPr>
@@ -856,37 +878,20 @@
           <w:tab w:val="left" w:pos="1440"/>
         </w:tabs>
         <w:ind w:left="1440" w:hanging="1440"/>
-      </w:pPr>
-      <w:r>
-        <w:rPr>
-          <w:b/>
-        </w:rPr>
-        <w:tab/>
-      </w:r>
-      <w:proofErr w:type="spellStart"/>
-      <w:r>
-        <w:rPr>
-          <w:u w:val="single"/>
-        </w:rPr>
-        <w:t>Zhe</w:t>
-      </w:r>
-      <w:proofErr w:type="spellEnd"/>
-      <w:r>
-        <w:rPr>
-          <w:u w:val="single"/>
-        </w:rPr>
-        <w:t xml:space="preserve"> Chen</w:t>
-      </w:r>
-      <w:r>
-        <w:t xml:space="preserve"> and Sam Daly</w:t>
-      </w:r>
-    </w:p>
-    <w:p>
-      <w:pPr>
-        <w:tabs>
-          <w:tab w:val="left" w:pos="1440"/>
-        </w:tabs>
-      </w:pPr>
+        <w:rPr>
+          <w:b/>
+        </w:rPr>
+      </w:pPr>
+      <w:r>
+        <w:lastRenderedPageBreak/>
+        <w:tab/>
+      </w:r>
+      <w:r>
+        <w:rPr>
+          <w:b/>
+        </w:rPr>
+        <w:t>Modeling Twin formation in Mg Alloys</w:t>
+      </w:r>
     </w:p>
     <w:p>
       <w:pPr>
@@ -899,25 +904,18 @@
         <w:rPr>
           <w:b/>
         </w:rPr>
-        <w:t>2:20</w:t>
-      </w:r>
-      <w:r>
-        <w:rPr>
-          <w:b/>
-        </w:rPr>
-        <w:t>pm</w:t>
-      </w:r>
-      <w:r>
-        <w:rPr>
-          <w:b/>
-        </w:rPr>
-        <w:tab/>
-      </w:r>
-      <w:r>
-        <w:rPr>
-          <w:b/>
-        </w:rPr>
-        <w:t>Using PRISMS-CPFEA to model microstructural influences on tensile Deformation in HCP Metals</w:t>
+        <w:tab/>
+      </w:r>
+      <w:r>
+        <w:t xml:space="preserve">Guest Speaker: Maryam </w:t>
+      </w:r>
+      <w:proofErr w:type="spellStart"/>
+      <w:r>
+        <w:t>Ghazisaeidi</w:t>
+      </w:r>
+      <w:proofErr w:type="spellEnd"/>
+      <w:r>
+        <w:t xml:space="preserve">, Ohio State University </w:t>
       </w:r>
     </w:p>
     <w:p>
@@ -926,60 +924,20 @@
           <w:tab w:val="left" w:pos="1440"/>
         </w:tabs>
         <w:ind w:left="1440" w:hanging="1440"/>
-        <w:rPr>
-          <w:u w:val="single"/>
-        </w:rPr>
-      </w:pPr>
-      <w:r>
-        <w:rPr>
-          <w:b/>
-        </w:rPr>
-        <w:tab/>
-      </w:r>
-      <w:proofErr w:type="spellStart"/>
-      <w:r>
-        <w:rPr>
-          <w:u w:val="single"/>
-        </w:rPr>
-        <w:t>Sriram</w:t>
-      </w:r>
-      <w:proofErr w:type="spellEnd"/>
-      <w:r>
-        <w:rPr>
-          <w:u w:val="single"/>
-        </w:rPr>
-        <w:t xml:space="preserve"> </w:t>
-      </w:r>
-      <w:proofErr w:type="spellStart"/>
-      <w:r>
-        <w:rPr>
-          <w:u w:val="single"/>
-        </w:rPr>
-        <w:t>Ganesan</w:t>
-      </w:r>
-      <w:proofErr w:type="spellEnd"/>
-      <w:r>
-        <w:rPr>
-          <w:u w:val="single"/>
-        </w:rPr>
-        <w:t>,</w:t>
-      </w:r>
-      <w:r>
-        <w:t xml:space="preserve"> Shiva </w:t>
-      </w:r>
-      <w:proofErr w:type="spellStart"/>
-      <w:r>
-        <w:t>Rudruraju</w:t>
-      </w:r>
-      <w:proofErr w:type="spellEnd"/>
-      <w:r>
-        <w:t xml:space="preserve"> and Veera </w:t>
-      </w:r>
-      <w:proofErr w:type="spellStart"/>
-      <w:r>
-        <w:t>Sundararaghavan</w:t>
-      </w:r>
-      <w:proofErr w:type="spellEnd"/>
+      </w:pPr>
+      <w:r>
+        <w:tab/>
+      </w:r>
+      <w:r>
+        <w:t>(Invited not yet confirmed)</w:t>
+      </w:r>
+    </w:p>
+    <w:p>
+      <w:pPr>
+        <w:rPr>
+          <w:b/>
+        </w:rPr>
+      </w:pPr>
     </w:p>
     <w:p>
       <w:pPr>
@@ -987,10 +945,24 @@
           <w:tab w:val="left" w:pos="1440"/>
         </w:tabs>
         <w:ind w:left="1440" w:hanging="1440"/>
-        <w:rPr>
-          <w:u w:val="single"/>
-        </w:rPr>
-      </w:pPr>
+      </w:pPr>
+      <w:r>
+        <w:tab/>
+      </w:r>
+      <w:proofErr w:type="spellStart"/>
+      <w:r>
+        <w:rPr>
+          <w:b/>
+        </w:rPr>
+        <w:t>Mechano</w:t>
+      </w:r>
+      <w:proofErr w:type="spellEnd"/>
+      <w:r>
+        <w:rPr>
+          <w:b/>
+        </w:rPr>
+        <w:t>-chemical models of twinning deformation</w:t>
+      </w:r>
     </w:p>
     <w:p>
       <w:pPr>
@@ -998,23 +970,557 @@
           <w:tab w:val="left" w:pos="1440"/>
         </w:tabs>
         <w:ind w:left="1440" w:hanging="1440"/>
-        <w:rPr>
-          <w:b/>
-        </w:rPr>
-      </w:pPr>
-      <w:r>
-        <w:rPr>
-          <w:b/>
-        </w:rPr>
-        <w:t>3:00-3:15</w:t>
-      </w:r>
-      <w:r>
-        <w:rPr>
-          <w:b/>
-        </w:rPr>
-        <w:tab/>
-        <w:t>Break</w:t>
-      </w:r>
+      </w:pPr>
+      <w:r>
+        <w:rPr>
+          <w:b/>
+        </w:rPr>
+        <w:tab/>
+      </w:r>
+      <w:r>
+        <w:t xml:space="preserve">Koki </w:t>
+      </w:r>
+      <w:proofErr w:type="spellStart"/>
+      <w:r>
+        <w:t>Sagiyama</w:t>
+      </w:r>
+      <w:proofErr w:type="spellEnd"/>
+      <w:r>
+        <w:t xml:space="preserve">, Shiva </w:t>
+      </w:r>
+      <w:proofErr w:type="spellStart"/>
+      <w:r>
+        <w:t>Rudruraju</w:t>
+      </w:r>
+      <w:proofErr w:type="spellEnd"/>
+      <w:r>
+        <w:t xml:space="preserve">, Anton Van der </w:t>
+      </w:r>
+      <w:proofErr w:type="spellStart"/>
+      <w:r>
+        <w:t>Ven</w:t>
+      </w:r>
+      <w:proofErr w:type="spellEnd"/>
+      <w:r>
+        <w:t xml:space="preserve"> and Krishna </w:t>
+      </w:r>
+      <w:proofErr w:type="spellStart"/>
+      <w:r>
+        <w:t>Garikipati</w:t>
+      </w:r>
+      <w:proofErr w:type="spellEnd"/>
+    </w:p>
+    <w:p>
+      <w:pPr>
+        <w:rPr>
+          <w:b/>
+        </w:rPr>
+      </w:pPr>
+    </w:p>
+    <w:p>
+      <w:pPr>
+        <w:rPr>
+          <w:b/>
+        </w:rPr>
+      </w:pPr>
+      <w:r>
+        <w:rPr>
+          <w:b/>
+        </w:rPr>
+        <w:t>4:30</w:t>
+      </w:r>
+      <w:r>
+        <w:rPr>
+          <w:b/>
+        </w:rPr>
+        <w:t>-7pm</w:t>
+      </w:r>
+      <w:r>
+        <w:rPr>
+          <w:b/>
+        </w:rPr>
+        <w:t xml:space="preserve">   </w:t>
+      </w:r>
+      <w:r>
+        <w:rPr>
+          <w:b/>
+        </w:rPr>
+        <w:tab/>
+      </w:r>
+      <w:r>
+        <w:rPr>
+          <w:b/>
+        </w:rPr>
+        <w:t xml:space="preserve">Poster session </w:t>
+      </w:r>
+      <w:r>
+        <w:rPr>
+          <w:b/>
+        </w:rPr>
+        <w:t>and reception</w:t>
+      </w:r>
+      <w:r>
+        <w:rPr>
+          <w:b/>
+        </w:rPr>
+        <w:t xml:space="preserve"> with hors d’oeuvres </w:t>
+      </w:r>
+    </w:p>
+    <w:p>
+      <w:pPr>
+        <w:rPr>
+          <w:b/>
+        </w:rPr>
+      </w:pPr>
+    </w:p>
+    <w:p>
+      <w:pPr>
+        <w:rPr>
+          <w:b/>
+        </w:rPr>
+      </w:pPr>
+    </w:p>
+    <w:p>
+      <w:pPr>
+        <w:rPr>
+          <w:b/>
+        </w:rPr>
+      </w:pPr>
+      <w:r>
+        <w:rPr>
+          <w:b/>
+        </w:rPr>
+        <w:br w:type="page"/>
+      </w:r>
+    </w:p>
+    <w:p>
+      <w:pPr>
+        <w:jc w:val="center"/>
+        <w:rPr>
+          <w:b/>
+        </w:rPr>
+      </w:pPr>
+      <w:r>
+        <w:rPr>
+          <w:b/>
+        </w:rPr>
+        <w:t>Friday August 19</w:t>
+      </w:r>
+    </w:p>
+    <w:p>
+      <w:pPr>
+        <w:jc w:val="center"/>
+        <w:rPr>
+          <w:b/>
+        </w:rPr>
+      </w:pPr>
+      <w:r>
+        <w:rPr>
+          <w:b/>
+        </w:rPr>
+        <w:t>Palmer Commons, Forum Hall</w:t>
+      </w:r>
+    </w:p>
+    <w:p>
+      <w:pPr>
+        <w:rPr>
+          <w:b/>
+        </w:rPr>
+      </w:pPr>
+      <w:r>
+        <w:rPr>
+          <w:b/>
+        </w:rPr>
+        <w:t>9:00am</w:t>
+      </w:r>
+    </w:p>
+    <w:p>
+      <w:pPr>
+        <w:rPr>
+          <w:b/>
+          <w:i/>
+        </w:rPr>
+      </w:pPr>
+      <w:r>
+        <w:rPr>
+          <w:b/>
+          <w:i/>
+        </w:rPr>
+        <w:t>Predicting Fatigue Behavior</w:t>
+      </w:r>
+    </w:p>
+    <w:p>
+      <w:pPr>
+        <w:ind w:firstLine="720"/>
+      </w:pPr>
+      <w:r>
+        <w:tab/>
+      </w:r>
+      <w:r>
+        <w:rPr>
+          <w:b/>
+        </w:rPr>
+        <w:t>Modeling fatigue in metals</w:t>
+      </w:r>
+    </w:p>
+    <w:p>
+      <w:r>
+        <w:tab/>
+      </w:r>
+      <w:r>
+        <w:tab/>
+      </w:r>
+      <w:r>
+        <w:t xml:space="preserve">Guest Speaker: </w:t>
+      </w:r>
+      <w:r>
+        <w:t>David McDowell, Georgia Institute of Technology</w:t>
+      </w:r>
+    </w:p>
+    <w:p>
+      <w:r>
+        <w:tab/>
+      </w:r>
+    </w:p>
+    <w:p>
+      <w:pPr>
+        <w:ind w:firstLine="720"/>
+        <w:rPr>
+          <w:b/>
+        </w:rPr>
+      </w:pPr>
+      <w:r>
+        <w:tab/>
+      </w:r>
+      <w:r>
+        <w:rPr>
+          <w:b/>
+        </w:rPr>
+        <w:t>Modeling low cycle fatigue in Mg alloys</w:t>
+      </w:r>
+    </w:p>
+    <w:p>
+      <w:r>
+        <w:rPr>
+          <w:b/>
+        </w:rPr>
+        <w:tab/>
+      </w:r>
+      <w:r>
+        <w:rPr>
+          <w:b/>
+        </w:rPr>
+        <w:tab/>
+      </w:r>
+      <w:r>
+        <w:rPr>
+          <w:u w:val="single"/>
+        </w:rPr>
+        <w:t>Christian Heinrich</w:t>
+      </w:r>
+      <w:r>
+        <w:t xml:space="preserve">, John Allison and Veera </w:t>
+      </w:r>
+      <w:proofErr w:type="spellStart"/>
+      <w:r>
+        <w:t>Sundararaghavan</w:t>
+      </w:r>
+      <w:proofErr w:type="spellEnd"/>
+    </w:p>
+    <w:p>
+      <w:pPr>
+        <w:ind w:left="1440" w:hanging="1440"/>
+        <w:rPr>
+          <w:b/>
+        </w:rPr>
+      </w:pPr>
+    </w:p>
+    <w:p>
+      <w:pPr>
+        <w:ind w:left="1440" w:hanging="1440"/>
+      </w:pPr>
+      <w:r>
+        <w:rPr>
+          <w:b/>
+        </w:rPr>
+        <w:tab/>
+      </w:r>
+      <w:r>
+        <w:rPr>
+          <w:b/>
+        </w:rPr>
+        <w:t>Quantifying fatigue characteristics in Mg alloys</w:t>
+      </w:r>
+    </w:p>
+    <w:p>
+      <w:pPr>
+        <w:ind w:left="720" w:firstLine="720"/>
+      </w:pPr>
+      <w:r>
+        <w:rPr>
+          <w:u w:val="single"/>
+        </w:rPr>
+        <w:t>Jake Adams,</w:t>
+      </w:r>
+      <w:r>
+        <w:t xml:space="preserve"> John Allison, Wayne Jones</w:t>
+      </w:r>
+    </w:p>
+    <w:p>
+      <w:pPr>
+        <w:rPr>
+          <w:b/>
+        </w:rPr>
+      </w:pPr>
+    </w:p>
+    <w:p>
+      <w:pPr>
+        <w:ind w:left="1440" w:hanging="1440"/>
+      </w:pPr>
+      <w:r>
+        <w:tab/>
+      </w:r>
+      <w:r>
+        <w:rPr>
+          <w:b/>
+        </w:rPr>
+        <w:t>Using PRISMS Tools to</w:t>
+      </w:r>
+      <w:r>
+        <w:t xml:space="preserve"> </w:t>
+      </w:r>
+      <w:r>
+        <w:rPr>
+          <w:b/>
+        </w:rPr>
+        <w:t xml:space="preserve">model </w:t>
+      </w:r>
+      <w:r>
+        <w:rPr>
+          <w:b/>
+        </w:rPr>
+        <w:t xml:space="preserve">Fatigue </w:t>
+      </w:r>
+      <w:r>
+        <w:rPr>
+          <w:b/>
+        </w:rPr>
+        <w:t>Crack Propagation in Mg Alloys</w:t>
+      </w:r>
+    </w:p>
+    <w:p>
+      <w:pPr>
+        <w:ind w:left="720" w:firstLine="720"/>
+      </w:pPr>
+      <w:proofErr w:type="spellStart"/>
+      <w:r>
+        <w:t>Shardul</w:t>
+      </w:r>
+      <w:proofErr w:type="spellEnd"/>
+      <w:r>
+        <w:t xml:space="preserve"> </w:t>
+      </w:r>
+      <w:proofErr w:type="spellStart"/>
+      <w:r>
+        <w:t>Panwar</w:t>
+      </w:r>
+      <w:proofErr w:type="spellEnd"/>
+      <w:r>
+        <w:t xml:space="preserve"> and</w:t>
+      </w:r>
+      <w:r>
+        <w:t xml:space="preserve"> </w:t>
+      </w:r>
+      <w:r>
+        <w:rPr>
+          <w:u w:val="single"/>
+        </w:rPr>
+        <w:t xml:space="preserve">Veera </w:t>
+      </w:r>
+      <w:proofErr w:type="spellStart"/>
+      <w:r>
+        <w:rPr>
+          <w:u w:val="single"/>
+        </w:rPr>
+        <w:t>Sundararaghavan</w:t>
+      </w:r>
+      <w:proofErr w:type="spellEnd"/>
+    </w:p>
+    <w:p>
+      <w:pPr>
+        <w:rPr>
+          <w:b/>
+        </w:rPr>
+      </w:pPr>
+    </w:p>
+    <w:p>
+      <w:pPr>
+        <w:ind w:left="1440" w:hanging="1440"/>
+        <w:rPr>
+          <w:b/>
+        </w:rPr>
+      </w:pPr>
+    </w:p>
+    <w:p>
+      <w:pPr>
+        <w:ind w:left="1440" w:hanging="1440"/>
+        <w:rPr>
+          <w:b/>
+          <w:i/>
+        </w:rPr>
+      </w:pPr>
+      <w:r>
+        <w:rPr>
+          <w:b/>
+          <w:i/>
+        </w:rPr>
+        <w:t>Integration, Collaboration and Information Sharing</w:t>
+      </w:r>
+    </w:p>
+    <w:p>
+      <w:pPr>
+        <w:ind w:firstLine="720"/>
+      </w:pPr>
+      <w:r>
+        <w:tab/>
+      </w:r>
+      <w:r>
+        <w:rPr>
+          <w:b/>
+        </w:rPr>
+        <w:t>Materials Commons</w:t>
+      </w:r>
+    </w:p>
+    <w:p>
+      <w:pPr>
+        <w:ind w:left="1440"/>
+      </w:pPr>
+      <w:r>
+        <w:rPr>
+          <w:u w:val="single"/>
+        </w:rPr>
+        <w:t xml:space="preserve">Glenn </w:t>
+      </w:r>
+      <w:proofErr w:type="spellStart"/>
+      <w:r>
+        <w:rPr>
+          <w:u w:val="single"/>
+        </w:rPr>
+        <w:t>Tarcea</w:t>
+      </w:r>
+      <w:proofErr w:type="spellEnd"/>
+      <w:r>
+        <w:rPr>
+          <w:u w:val="single"/>
+        </w:rPr>
+        <w:t xml:space="preserve">, </w:t>
+      </w:r>
+      <w:r>
+        <w:rPr>
+          <w:u w:val="single"/>
+        </w:rPr>
+        <w:t xml:space="preserve">Brian </w:t>
+      </w:r>
+      <w:proofErr w:type="spellStart"/>
+      <w:r>
+        <w:rPr>
+          <w:u w:val="single"/>
+        </w:rPr>
+        <w:t>Puchala</w:t>
+      </w:r>
+      <w:proofErr w:type="spellEnd"/>
+      <w:r>
+        <w:rPr>
+          <w:u w:val="single"/>
+        </w:rPr>
+        <w:t xml:space="preserve">, </w:t>
+      </w:r>
+      <w:r>
+        <w:t xml:space="preserve">Margaret </w:t>
+      </w:r>
+      <w:proofErr w:type="spellStart"/>
+      <w:r>
+        <w:t>Hedstrom</w:t>
+      </w:r>
+      <w:proofErr w:type="spellEnd"/>
+      <w:r>
+        <w:t xml:space="preserve">, Emmanuelle Marquis, H. V. </w:t>
+      </w:r>
+      <w:proofErr w:type="spellStart"/>
+      <w:proofErr w:type="gramStart"/>
+      <w:r>
+        <w:t>Jagadish</w:t>
+      </w:r>
+      <w:proofErr w:type="spellEnd"/>
+      <w:r>
+        <w:t xml:space="preserve"> </w:t>
+      </w:r>
+      <w:r>
+        <w:t xml:space="preserve"> </w:t>
+      </w:r>
+      <w:r>
+        <w:t>and</w:t>
+      </w:r>
+      <w:proofErr w:type="gramEnd"/>
+      <w:r>
+        <w:t xml:space="preserve"> John Allison</w:t>
+      </w:r>
+    </w:p>
+    <w:p>
+      <w:pPr>
+        <w:rPr>
+          <w:b/>
+        </w:rPr>
+      </w:pPr>
+    </w:p>
+    <w:p>
+      <w:pPr>
+        <w:ind w:firstLine="720"/>
+      </w:pPr>
+      <w:r>
+        <w:tab/>
+      </w:r>
+      <w:r>
+        <w:rPr>
+          <w:b/>
+        </w:rPr>
+        <w:t>Materials Data Facility</w:t>
+      </w:r>
+    </w:p>
+    <w:p>
+      <w:pPr>
+        <w:ind w:left="1440"/>
+      </w:pPr>
+      <w:r>
+        <w:t xml:space="preserve">Guest Speaker: Ian Foster, </w:t>
+      </w:r>
+      <w:proofErr w:type="spellStart"/>
+      <w:r>
+        <w:t>ChiMad</w:t>
+      </w:r>
+      <w:proofErr w:type="spellEnd"/>
+      <w:proofErr w:type="gramStart"/>
+      <w:r>
+        <w:t xml:space="preserve">   (</w:t>
+      </w:r>
+      <w:proofErr w:type="gramEnd"/>
+      <w:r>
+        <w:t>Invited - not yet confirmed)</w:t>
+      </w:r>
+    </w:p>
+    <w:p>
+      <w:pPr>
+        <w:rPr>
+          <w:b/>
+        </w:rPr>
+      </w:pPr>
+    </w:p>
+    <w:p>
+      <w:pPr>
+        <w:rPr>
+          <w:b/>
+        </w:rPr>
+      </w:pPr>
     </w:p>
     <w:p>
       <w:pPr>
@@ -1022,7 +1528,168 @@
           <w:tab w:val="left" w:pos="1440"/>
         </w:tabs>
         <w:ind w:left="1440" w:hanging="1440"/>
-      </w:pPr>
+        <w:rPr>
+          <w:b/>
+        </w:rPr>
+      </w:pPr>
+      <w:r>
+        <w:rPr>
+          <w:b/>
+          <w:i/>
+        </w:rPr>
+        <w:t>Dislocations and Grain Boundaries</w:t>
+      </w:r>
+    </w:p>
+    <w:p>
+      <w:pPr>
+        <w:pStyle w:val="Heading1"/>
+        <w:rPr>
+          <w:sz w:val="24"/>
+          <w:szCs w:val="24"/>
+        </w:rPr>
+      </w:pPr>
+      <w:r>
+        <w:rPr>
+          <w:rFonts w:ascii="Times New Roman" w:hAnsi="Times New Roman"/>
+          <w:sz w:val="24"/>
+          <w:szCs w:val="24"/>
+        </w:rPr>
+        <w:tab/>
+      </w:r>
+      <w:r>
+        <w:rPr>
+          <w:rFonts w:ascii="Times New Roman" w:hAnsi="Times New Roman"/>
+          <w:sz w:val="24"/>
+          <w:szCs w:val="24"/>
+        </w:rPr>
+        <w:tab/>
+      </w:r>
+      <w:proofErr w:type="spellStart"/>
+      <w:r>
+        <w:rPr>
+          <w:rFonts w:ascii="Times New Roman" w:hAnsi="Times New Roman"/>
+          <w:sz w:val="24"/>
+          <w:szCs w:val="24"/>
+        </w:rPr>
+        <w:t>Towards</w:t>
+      </w:r>
+      <w:proofErr w:type="spellEnd"/>
+      <w:r>
+        <w:rPr>
+          <w:rFonts w:ascii="Times New Roman" w:hAnsi="Times New Roman"/>
+          <w:sz w:val="24"/>
+          <w:szCs w:val="24"/>
+        </w:rPr>
+        <w:t xml:space="preserve"> </w:t>
+      </w:r>
+      <w:proofErr w:type="spellStart"/>
+      <w:r>
+        <w:rPr>
+          <w:rFonts w:ascii="Times New Roman" w:hAnsi="Times New Roman"/>
+          <w:sz w:val="24"/>
+          <w:szCs w:val="24"/>
+        </w:rPr>
+        <w:t>dislocation-based</w:t>
+      </w:r>
+      <w:proofErr w:type="spellEnd"/>
+      <w:r>
+        <w:rPr>
+          <w:rFonts w:ascii="Times New Roman" w:hAnsi="Times New Roman"/>
+          <w:sz w:val="24"/>
+          <w:szCs w:val="24"/>
+        </w:rPr>
+        <w:t xml:space="preserve"> </w:t>
+      </w:r>
+      <w:proofErr w:type="spellStart"/>
+      <w:r>
+        <w:rPr>
+          <w:rFonts w:ascii="Times New Roman" w:hAnsi="Times New Roman"/>
+          <w:sz w:val="24"/>
+          <w:szCs w:val="24"/>
+        </w:rPr>
+        <w:t>models</w:t>
+      </w:r>
+      <w:proofErr w:type="spellEnd"/>
+      <w:r>
+        <w:rPr>
+          <w:rFonts w:ascii="Times New Roman" w:hAnsi="Times New Roman"/>
+          <w:sz w:val="24"/>
+          <w:szCs w:val="24"/>
+        </w:rPr>
+        <w:t xml:space="preserve"> </w:t>
+      </w:r>
+      <w:proofErr w:type="spellStart"/>
+      <w:r>
+        <w:rPr>
+          <w:rFonts w:ascii="Times New Roman" w:hAnsi="Times New Roman"/>
+          <w:sz w:val="24"/>
+          <w:szCs w:val="24"/>
+        </w:rPr>
+        <w:t>of</w:t>
+      </w:r>
+      <w:proofErr w:type="spellEnd"/>
+      <w:r>
+        <w:rPr>
+          <w:rFonts w:ascii="Times New Roman" w:hAnsi="Times New Roman"/>
+          <w:sz w:val="24"/>
+          <w:szCs w:val="24"/>
+        </w:rPr>
+        <w:t xml:space="preserve"> </w:t>
+      </w:r>
+      <w:proofErr w:type="spellStart"/>
+      <w:r>
+        <w:rPr>
+          <w:rFonts w:ascii="Times New Roman" w:hAnsi="Times New Roman"/>
+          <w:sz w:val="24"/>
+          <w:szCs w:val="24"/>
+        </w:rPr>
+        <w:t>general</w:t>
+      </w:r>
+      <w:proofErr w:type="spellEnd"/>
+      <w:r>
+        <w:rPr>
+          <w:rFonts w:ascii="Times New Roman" w:hAnsi="Times New Roman"/>
+          <w:sz w:val="24"/>
+          <w:szCs w:val="24"/>
+        </w:rPr>
+        <w:t xml:space="preserve"> </w:t>
+      </w:r>
+      <w:proofErr w:type="spellStart"/>
+      <w:r>
+        <w:rPr>
+          <w:rFonts w:ascii="Times New Roman" w:hAnsi="Times New Roman"/>
+          <w:sz w:val="24"/>
+          <w:szCs w:val="24"/>
+        </w:rPr>
+        <w:t>interfaces</w:t>
+      </w:r>
+      <w:proofErr w:type="spellEnd"/>
+      <w:r>
+        <w:rPr>
+          <w:rFonts w:ascii="Times New Roman" w:hAnsi="Times New Roman"/>
+          <w:sz w:val="24"/>
+          <w:szCs w:val="24"/>
+        </w:rPr>
+        <w:t xml:space="preserve"> </w:t>
+      </w:r>
+      <w:r>
+        <w:rPr>
+          <w:rFonts w:ascii="Times New Roman" w:hAnsi="Times New Roman"/>
+          <w:sz w:val="24"/>
+          <w:szCs w:val="24"/>
+        </w:rPr>
+        <w:t xml:space="preserve">in </w:t>
+      </w:r>
+      <w:proofErr w:type="spellStart"/>
+      <w:r>
+        <w:rPr>
+          <w:rFonts w:ascii="Times New Roman" w:hAnsi="Times New Roman"/>
+          <w:sz w:val="24"/>
+          <w:szCs w:val="24"/>
+        </w:rPr>
+        <w:t>crystals</w:t>
+      </w:r>
+      <w:proofErr w:type="spellEnd"/>
     </w:p>
     <w:p>
       <w:pPr>
@@ -1035,23 +1702,18 @@
         <w:rPr>
           <w:b/>
         </w:rPr>
-        <w:lastRenderedPageBreak/>
-        <w:t>3:15</w:t>
-      </w:r>
-      <w:r>
-        <w:rPr>
-          <w:b/>
-        </w:rPr>
-        <w:t>pm</w:t>
-      </w:r>
-      <w:r>
-        <w:tab/>
-      </w:r>
-      <w:r>
-        <w:rPr>
-          <w:b/>
-        </w:rPr>
-        <w:t xml:space="preserve">Modeling dislocation interactions with Interfaces, </w:t>
+        <w:tab/>
+      </w:r>
+      <w:r>
+        <w:t xml:space="preserve">Guest Speaker: Michael </w:t>
+      </w:r>
+      <w:proofErr w:type="spellStart"/>
+      <w:r>
+        <w:t>Demkowicz</w:t>
+      </w:r>
+      <w:proofErr w:type="spellEnd"/>
+      <w:r>
+        <w:t>, Texas A&amp;M University</w:t>
       </w:r>
     </w:p>
     <w:p>
@@ -1060,27 +1722,10 @@
           <w:tab w:val="left" w:pos="1440"/>
         </w:tabs>
         <w:ind w:left="1440" w:hanging="1440"/>
-      </w:pPr>
-      <w:r>
-        <w:rPr>
-          <w:b/>
-        </w:rPr>
-        <w:tab/>
-      </w:r>
-      <w:r>
-        <w:t xml:space="preserve">Guest </w:t>
-      </w:r>
-      <w:r>
-        <w:t xml:space="preserve">Speaker: Michael </w:t>
-      </w:r>
-      <w:proofErr w:type="spellStart"/>
-      <w:r>
-        <w:t>Demkowicz</w:t>
-      </w:r>
-      <w:proofErr w:type="spellEnd"/>
-      <w:r>
-        <w:t>, Texas A&amp;M University</w:t>
-      </w:r>
+        <w:rPr>
+          <w:b/>
+        </w:rPr>
+      </w:pPr>
     </w:p>
     <w:p>
       <w:pPr>
@@ -1088,765 +1733,48 @@
           <w:tab w:val="left" w:pos="1440"/>
         </w:tabs>
         <w:ind w:left="1440" w:hanging="1440"/>
-      </w:pPr>
-    </w:p>
-    <w:p>
-      <w:pPr>
-        <w:rPr>
-          <w:b/>
-        </w:rPr>
-      </w:pPr>
-      <w:r>
-        <w:rPr>
-          <w:b/>
-        </w:rPr>
-        <w:t>4:00</w:t>
-      </w:r>
-      <w:r>
-        <w:rPr>
-          <w:b/>
-        </w:rPr>
-        <w:t>pm</w:t>
-      </w:r>
-      <w:r>
-        <w:rPr>
-          <w:b/>
-        </w:rPr>
-        <w:tab/>
-        <w:t>Dislocation interactions with precipitates</w:t>
-      </w:r>
-    </w:p>
-    <w:p>
-      <w:r>
-        <w:rPr>
-          <w:b/>
-        </w:rPr>
-        <w:tab/>
-      </w:r>
-      <w:r>
-        <w:rPr>
-          <w:b/>
-        </w:rPr>
-        <w:tab/>
-      </w:r>
-      <w:r>
-        <w:rPr>
-          <w:u w:val="single"/>
-        </w:rPr>
-        <w:t xml:space="preserve">Amit </w:t>
-      </w:r>
-      <w:proofErr w:type="spellStart"/>
-      <w:r>
-        <w:rPr>
-          <w:u w:val="single"/>
-        </w:rPr>
-        <w:t>Misra</w:t>
-      </w:r>
-      <w:proofErr w:type="spellEnd"/>
-      <w:r>
-        <w:rPr>
-          <w:u w:val="single"/>
-        </w:rPr>
-        <w:t>,</w:t>
+        <w:rPr>
+          <w:b/>
+        </w:rPr>
+      </w:pPr>
+      <w:r>
+        <w:rPr>
+          <w:b/>
+        </w:rPr>
+        <w:tab/>
+      </w:r>
+      <w:r>
+        <w:rPr>
+          <w:b/>
+        </w:rPr>
+        <w:t>Application of</w:t>
       </w:r>
       <w:r>
         <w:t xml:space="preserve"> </w:t>
       </w:r>
-      <w:proofErr w:type="spellStart"/>
-      <w:r>
-        <w:t>Zhihua</w:t>
-      </w:r>
-      <w:proofErr w:type="spellEnd"/>
-      <w:r>
-        <w:t xml:space="preserve"> Huang and John Allison</w:t>
-      </w:r>
-    </w:p>
-    <w:p/>
-    <w:p>
-      <w:pPr>
-        <w:rPr>
-          <w:b/>
-        </w:rPr>
-      </w:pPr>
-      <w:r>
-        <w:rPr>
-          <w:b/>
-        </w:rPr>
-        <w:t>4:40</w:t>
-      </w:r>
-      <w:r>
-        <w:rPr>
-          <w:b/>
-        </w:rPr>
-        <w:t>pm</w:t>
-      </w:r>
-      <w:r>
-        <w:rPr>
-          <w:b/>
-        </w:rPr>
-        <w:tab/>
-      </w:r>
-      <w:r>
-        <w:rPr>
-          <w:b/>
-        </w:rPr>
-        <w:t xml:space="preserve">PRISMS </w:t>
-      </w:r>
-      <w:r>
-        <w:rPr>
-          <w:b/>
-        </w:rPr>
-        <w:t>Tensile Use Case</w:t>
-      </w:r>
-      <w:r>
-        <w:rPr>
-          <w:b/>
-        </w:rPr>
-        <w:t xml:space="preserve"> </w:t>
-      </w:r>
-    </w:p>
-    <w:p>
-      <w:r>
-        <w:tab/>
-      </w:r>
-      <w:r>
-        <w:tab/>
-        <w:t xml:space="preserve">Veera </w:t>
-      </w:r>
-      <w:proofErr w:type="spellStart"/>
-      <w:r>
-        <w:t>Sundararaghavan</w:t>
-      </w:r>
-      <w:proofErr w:type="spellEnd"/>
-    </w:p>
-    <w:p>
-      <w:pPr>
-        <w:rPr>
-          <w:b/>
-        </w:rPr>
-      </w:pPr>
-    </w:p>
-    <w:p>
-      <w:pPr>
-        <w:rPr>
-          <w:b/>
-        </w:rPr>
-      </w:pPr>
-      <w:r>
-        <w:rPr>
-          <w:b/>
-        </w:rPr>
-        <w:t>5-7pm</w:t>
-      </w:r>
-      <w:r>
-        <w:rPr>
-          <w:b/>
-        </w:rPr>
-        <w:t xml:space="preserve">   </w:t>
-      </w:r>
-      <w:r>
-        <w:rPr>
-          <w:b/>
-        </w:rPr>
-        <w:tab/>
-      </w:r>
-      <w:r>
-        <w:rPr>
-          <w:b/>
-        </w:rPr>
-        <w:t xml:space="preserve">Poster session </w:t>
-      </w:r>
-      <w:r>
-        <w:rPr>
-          <w:b/>
-        </w:rPr>
-        <w:t>and reception</w:t>
-      </w:r>
-      <w:r>
-        <w:rPr>
-          <w:b/>
-        </w:rPr>
-        <w:t xml:space="preserve"> with hors d’oeuvres </w:t>
-      </w:r>
-    </w:p>
-    <w:p>
-      <w:pPr>
-        <w:rPr>
-          <w:b/>
-        </w:rPr>
-      </w:pPr>
-    </w:p>
-    <w:p>
-      <w:pPr>
-        <w:rPr>
-          <w:b/>
-        </w:rPr>
-      </w:pPr>
-    </w:p>
-    <w:p>
-      <w:pPr>
-        <w:rPr>
-          <w:b/>
-        </w:rPr>
-      </w:pPr>
-      <w:r>
-        <w:rPr>
-          <w:b/>
-        </w:rPr>
-        <w:br w:type="page"/>
-      </w:r>
-    </w:p>
-    <w:p>
-      <w:pPr>
-        <w:jc w:val="center"/>
-        <w:rPr>
-          <w:b/>
-        </w:rPr>
-      </w:pPr>
-      <w:r>
-        <w:rPr>
-          <w:b/>
-        </w:rPr>
-        <w:t xml:space="preserve">Wednesday </w:t>
-      </w:r>
-      <w:r>
-        <w:rPr>
-          <w:b/>
-        </w:rPr>
-        <w:t>Sept 2</w:t>
-      </w:r>
-      <w:r>
-        <w:rPr>
-          <w:b/>
-        </w:rPr>
-        <w:t xml:space="preserve"> </w:t>
-      </w:r>
-      <w:proofErr w:type="spellStart"/>
-      <w:r>
-        <w:rPr>
-          <w:b/>
-        </w:rPr>
-        <w:t>Beyster</w:t>
-      </w:r>
-      <w:proofErr w:type="spellEnd"/>
-      <w:r>
-        <w:rPr>
-          <w:b/>
-        </w:rPr>
-        <w:t xml:space="preserve"> 1640</w:t>
-      </w:r>
-    </w:p>
-    <w:p>
-      <w:pPr>
-        <w:rPr>
-          <w:b/>
-          <w:i/>
-        </w:rPr>
-      </w:pPr>
-    </w:p>
-    <w:p>
-      <w:pPr>
-        <w:rPr>
-          <w:b/>
-          <w:i/>
-        </w:rPr>
-      </w:pPr>
-      <w:r>
-        <w:rPr>
-          <w:b/>
-          <w:i/>
-        </w:rPr>
-        <w:t>Predicting Fatigue Behavior</w:t>
-      </w:r>
-    </w:p>
-    <w:p>
-      <w:r>
-        <w:rPr>
-          <w:b/>
-        </w:rPr>
-        <w:t>9:00</w:t>
-      </w:r>
-      <w:r>
-        <w:rPr>
-          <w:b/>
-        </w:rPr>
-        <w:t>am</w:t>
-      </w:r>
-      <w:r>
-        <w:tab/>
-      </w:r>
-      <w:r>
-        <w:rPr>
-          <w:b/>
-        </w:rPr>
-        <w:t>Modeling fatigue in metals</w:t>
-      </w:r>
-    </w:p>
-    <w:p>
-      <w:r>
-        <w:tab/>
-      </w:r>
-      <w:r>
-        <w:tab/>
-        <w:t>David McDowell, Georgia Institute of Technology</w:t>
-      </w:r>
-    </w:p>
-    <w:p>
-      <w:r>
-        <w:tab/>
-      </w:r>
-    </w:p>
-    <w:p>
-      <w:pPr>
-        <w:ind w:left="1440" w:hanging="1440"/>
-      </w:pPr>
-      <w:r>
-        <w:rPr>
-          <w:b/>
-        </w:rPr>
-        <w:t>9</w:t>
-      </w:r>
-      <w:r>
-        <w:rPr>
-          <w:b/>
-        </w:rPr>
-        <w:t>:4</w:t>
-      </w:r>
-      <w:r>
-        <w:rPr>
-          <w:b/>
-        </w:rPr>
-        <w:t>5</w:t>
-      </w:r>
-      <w:r>
-        <w:rPr>
-          <w:b/>
-        </w:rPr>
-        <w:t>am</w:t>
-      </w:r>
-      <w:r>
-        <w:tab/>
-      </w:r>
-      <w:r>
-        <w:rPr>
-          <w:b/>
-        </w:rPr>
-        <w:t>Quantifying fatigue characteristics in Mg alloys</w:t>
-      </w:r>
-    </w:p>
-    <w:p>
-      <w:pPr>
-        <w:ind w:left="720" w:firstLine="720"/>
-      </w:pPr>
-      <w:r>
-        <w:rPr>
-          <w:u w:val="single"/>
-        </w:rPr>
-        <w:t>Jake Adams,</w:t>
-      </w:r>
-      <w:r>
-        <w:t xml:space="preserve"> John Allison, Wayne Jones</w:t>
-      </w:r>
-    </w:p>
-    <w:p>
-      <w:pPr>
-        <w:rPr>
-          <w:b/>
-        </w:rPr>
-      </w:pPr>
-    </w:p>
-    <w:p>
-      <w:pPr>
-        <w:ind w:left="1440" w:hanging="1440"/>
-      </w:pPr>
-      <w:r>
-        <w:rPr>
-          <w:b/>
-        </w:rPr>
-        <w:t>10:25</w:t>
-      </w:r>
-      <w:r>
-        <w:rPr>
-          <w:b/>
-        </w:rPr>
-        <w:t>am</w:t>
-      </w:r>
-      <w:r>
-        <w:tab/>
-      </w:r>
-      <w:r>
-        <w:rPr>
-          <w:b/>
-        </w:rPr>
-        <w:t>Using PRISMS Tools to</w:t>
-      </w:r>
-      <w:r>
-        <w:t xml:space="preserve"> </w:t>
-      </w:r>
-      <w:r>
-        <w:rPr>
-          <w:b/>
-        </w:rPr>
-        <w:t xml:space="preserve">model </w:t>
-      </w:r>
-      <w:r>
-        <w:rPr>
-          <w:b/>
-        </w:rPr>
-        <w:t xml:space="preserve">Fatigue </w:t>
-      </w:r>
-      <w:r>
-        <w:rPr>
-          <w:b/>
-        </w:rPr>
-        <w:t>Crack Propagation in Mg Alloys</w:t>
-      </w:r>
-    </w:p>
-    <w:p>
-      <w:pPr>
-        <w:ind w:left="720" w:firstLine="720"/>
-      </w:pPr>
-      <w:proofErr w:type="spellStart"/>
-      <w:r>
-        <w:rPr>
-          <w:u w:val="single"/>
-        </w:rPr>
-        <w:t>Shardul</w:t>
-      </w:r>
-      <w:proofErr w:type="spellEnd"/>
-      <w:r>
-        <w:rPr>
-          <w:u w:val="single"/>
-        </w:rPr>
-        <w:t xml:space="preserve"> </w:t>
-      </w:r>
-      <w:proofErr w:type="spellStart"/>
-      <w:r>
-        <w:rPr>
-          <w:u w:val="single"/>
-        </w:rPr>
-        <w:t>Panwar</w:t>
-      </w:r>
-      <w:proofErr w:type="spellEnd"/>
-      <w:r>
-        <w:t xml:space="preserve"> and Veera </w:t>
-      </w:r>
-      <w:proofErr w:type="spellStart"/>
-      <w:r>
-        <w:t>Sundararaghavan</w:t>
-      </w:r>
-      <w:proofErr w:type="spellEnd"/>
-    </w:p>
-    <w:p/>
-    <w:p>
-      <w:pPr>
-        <w:rPr>
-          <w:b/>
-        </w:rPr>
-      </w:pPr>
-    </w:p>
-    <w:p>
-      <w:pPr>
-        <w:rPr>
-          <w:b/>
-        </w:rPr>
-      </w:pPr>
-      <w:r>
-        <w:rPr>
-          <w:b/>
-        </w:rPr>
-        <w:t>11:0</w:t>
-      </w:r>
-      <w:r>
-        <w:rPr>
-          <w:b/>
-        </w:rPr>
-        <w:t>5-11</w:t>
-      </w:r>
-      <w:r>
-        <w:rPr>
-          <w:b/>
-        </w:rPr>
-        <w:t>:20</w:t>
-      </w:r>
-      <w:r>
-        <w:rPr>
-          <w:b/>
-        </w:rPr>
-        <w:t>am Break</w:t>
-      </w:r>
-    </w:p>
-    <w:p>
-      <w:pPr>
-        <w:rPr>
-          <w:b/>
-        </w:rPr>
-      </w:pPr>
-    </w:p>
-    <w:p>
-      <w:pPr>
-        <w:rPr>
-          <w:b/>
-        </w:rPr>
-      </w:pPr>
-      <w:r>
-        <w:rPr>
-          <w:b/>
-        </w:rPr>
-        <w:t>11:20</w:t>
-      </w:r>
-      <w:r>
-        <w:rPr>
-          <w:b/>
-        </w:rPr>
-        <w:t>am</w:t>
-      </w:r>
-      <w:r>
-        <w:rPr>
-          <w:b/>
-        </w:rPr>
-        <w:tab/>
-      </w:r>
-      <w:r>
-        <w:rPr>
-          <w:b/>
-        </w:rPr>
-        <w:t>Modeling low cycle fatigue in Mg alloys</w:t>
-      </w:r>
-    </w:p>
-    <w:p>
-      <w:r>
-        <w:rPr>
-          <w:b/>
-        </w:rPr>
-        <w:tab/>
-      </w:r>
-      <w:r>
-        <w:rPr>
-          <w:b/>
-        </w:rPr>
-        <w:tab/>
-      </w:r>
-      <w:r>
-        <w:rPr>
-          <w:u w:val="single"/>
-        </w:rPr>
-        <w:t>Christian Heinrich</w:t>
-      </w:r>
-      <w:r>
-        <w:t xml:space="preserve">, John Allison and Veera </w:t>
-      </w:r>
-      <w:proofErr w:type="spellStart"/>
-      <w:r>
-        <w:t>Sundararaghavan</w:t>
-      </w:r>
-      <w:proofErr w:type="spellEnd"/>
-    </w:p>
-    <w:p>
-      <w:pPr>
-        <w:rPr>
-          <w:b/>
-        </w:rPr>
-      </w:pPr>
-    </w:p>
-    <w:p>
-      <w:r>
-        <w:rPr>
-          <w:b/>
-        </w:rPr>
-        <w:t>12:00pm</w:t>
-      </w:r>
-      <w:r>
-        <w:rPr>
-          <w:b/>
-        </w:rPr>
-        <w:tab/>
-      </w:r>
-      <w:r>
-        <w:rPr>
-          <w:b/>
-        </w:rPr>
-        <w:t>PRISMS Fatigue Use Case Group</w:t>
-      </w:r>
-    </w:p>
-    <w:p>
-      <w:pPr>
-        <w:ind w:left="720" w:firstLine="720"/>
-      </w:pPr>
-      <w:r>
-        <w:t>Wayne Jones</w:t>
-      </w:r>
-    </w:p>
-    <w:p/>
-    <w:p>
-      <w:pPr>
-        <w:rPr>
-          <w:b/>
-        </w:rPr>
-      </w:pPr>
-      <w:r>
-        <w:rPr>
-          <w:b/>
-        </w:rPr>
-        <w:t>12:20-1:2</w:t>
-      </w:r>
-      <w:r>
-        <w:rPr>
-          <w:b/>
-        </w:rPr>
-        <w:t>0</w:t>
-      </w:r>
-      <w:r>
-        <w:rPr>
-          <w:b/>
-        </w:rPr>
-        <w:tab/>
-      </w:r>
-      <w:r>
-        <w:rPr>
-          <w:b/>
-        </w:rPr>
-        <w:t>Lunch</w:t>
-      </w:r>
-      <w:r>
-        <w:rPr>
-          <w:b/>
-        </w:rPr>
-        <w:t xml:space="preserve"> - Pierpont Commons</w:t>
-      </w:r>
-    </w:p>
-    <w:p>
-      <w:pPr>
-        <w:ind w:left="1440" w:hanging="1440"/>
-        <w:rPr>
-          <w:b/>
-        </w:rPr>
-      </w:pPr>
-    </w:p>
-    <w:p>
-      <w:pPr>
-        <w:ind w:left="1440" w:hanging="1440"/>
-        <w:rPr>
-          <w:b/>
-          <w:i/>
-        </w:rPr>
-      </w:pPr>
-      <w:r>
-        <w:rPr>
-          <w:b/>
-          <w:i/>
-        </w:rPr>
-        <w:t>Integration, Collaboration and Information Sharing</w:t>
-      </w:r>
-    </w:p>
-    <w:p>
-      <w:pPr>
-        <w:ind w:left="1440" w:hanging="1440"/>
-        <w:rPr>
-          <w:b/>
-          <w:i/>
-        </w:rPr>
-      </w:pPr>
-    </w:p>
-    <w:p>
-      <w:r>
-        <w:rPr>
-          <w:b/>
-        </w:rPr>
-        <w:t>1:30p</w:t>
-      </w:r>
-      <w:r>
-        <w:rPr>
-          <w:b/>
-        </w:rPr>
-        <w:t>m</w:t>
-      </w:r>
-      <w:r>
-        <w:tab/>
-      </w:r>
-      <w:r>
-        <w:rPr>
-          <w:b/>
-        </w:rPr>
-        <w:t>Materials Commons</w:t>
-      </w:r>
-    </w:p>
-    <w:p>
-      <w:pPr>
-        <w:ind w:left="1440"/>
-      </w:pPr>
-      <w:r>
-        <w:rPr>
-          <w:u w:val="single"/>
-        </w:rPr>
-        <w:t xml:space="preserve">Glenn </w:t>
-      </w:r>
-      <w:proofErr w:type="spellStart"/>
-      <w:r>
-        <w:rPr>
-          <w:u w:val="single"/>
-        </w:rPr>
-        <w:t>Tarcea</w:t>
-      </w:r>
-      <w:proofErr w:type="spellEnd"/>
-      <w:r>
-        <w:rPr>
-          <w:u w:val="single"/>
-        </w:rPr>
-        <w:t xml:space="preserve">, </w:t>
-      </w:r>
-      <w:r>
-        <w:rPr>
-          <w:u w:val="single"/>
-        </w:rPr>
-        <w:t xml:space="preserve">Brian </w:t>
-      </w:r>
-      <w:proofErr w:type="spellStart"/>
-      <w:r>
-        <w:rPr>
-          <w:u w:val="single"/>
-        </w:rPr>
-        <w:t>Puchala</w:t>
-      </w:r>
-      <w:proofErr w:type="spellEnd"/>
-      <w:r>
-        <w:t xml:space="preserve"> and John Allison</w:t>
-      </w:r>
-    </w:p>
-    <w:p>
-      <w:pPr>
-        <w:rPr>
-          <w:b/>
-        </w:rPr>
-      </w:pPr>
-    </w:p>
-    <w:p>
-      <w:pPr>
-        <w:rPr>
-          <w:b/>
-          <w:i/>
-        </w:rPr>
-      </w:pPr>
-      <w:r>
-        <w:rPr>
-          <w:b/>
-          <w:i/>
-        </w:rPr>
-        <w:t>Advanced Computational Methods for Predicting Mecha</w:t>
-      </w:r>
-      <w:r>
-        <w:rPr>
-          <w:b/>
-          <w:i/>
-        </w:rPr>
-        <w:t>nisms of Tensile Deformation</w:t>
-      </w:r>
-      <w:r>
-        <w:rPr>
-          <w:b/>
-          <w:i/>
-        </w:rPr>
-        <w:t xml:space="preserve"> and Microstructural Evolution</w:t>
+      <w:r>
+        <w:rPr>
+          <w:b/>
+        </w:rPr>
+        <w:t xml:space="preserve">real space density functional theory </w:t>
+      </w:r>
+      <w:r>
+        <w:rPr>
+          <w:b/>
+        </w:rPr>
+        <w:t>to dislocation studies</w:t>
+      </w:r>
+      <w:r>
+        <w:rPr>
+          <w:b/>
+        </w:rPr>
+        <w:t xml:space="preserve"> in Al</w:t>
+      </w:r>
+      <w:r>
+        <w:rPr>
+          <w:b/>
+        </w:rPr>
+        <w:t xml:space="preserve"> and Mg</w:t>
       </w:r>
     </w:p>
     <w:p>
@@ -1855,6 +1783,73 @@
           <w:tab w:val="left" w:pos="1440"/>
         </w:tabs>
         <w:ind w:left="1440" w:hanging="1440"/>
+      </w:pPr>
+      <w:r>
+        <w:tab/>
+      </w:r>
+      <w:proofErr w:type="spellStart"/>
+      <w:r>
+        <w:rPr>
+          <w:u w:val="single"/>
+        </w:rPr>
+        <w:t>Sambit</w:t>
+      </w:r>
+      <w:proofErr w:type="spellEnd"/>
+      <w:r>
+        <w:rPr>
+          <w:u w:val="single"/>
+        </w:rPr>
+        <w:t xml:space="preserve"> Das</w:t>
+      </w:r>
+      <w:r>
+        <w:t xml:space="preserve">, </w:t>
+      </w:r>
+      <w:proofErr w:type="spellStart"/>
+      <w:r>
+        <w:t>Phani</w:t>
+      </w:r>
+      <w:proofErr w:type="spellEnd"/>
+      <w:r>
+        <w:t xml:space="preserve"> </w:t>
+      </w:r>
+      <w:proofErr w:type="spellStart"/>
+      <w:r>
+        <w:t>Motamar</w:t>
+      </w:r>
+      <w:r>
+        <w:t>ri</w:t>
+      </w:r>
+      <w:proofErr w:type="spellEnd"/>
+      <w:r>
+        <w:t xml:space="preserve">, Shiva </w:t>
+      </w:r>
+      <w:proofErr w:type="spellStart"/>
+      <w:r>
+        <w:t>Rudruraju</w:t>
+      </w:r>
+      <w:proofErr w:type="spellEnd"/>
+      <w:r>
+        <w:t xml:space="preserve"> and </w:t>
+      </w:r>
+      <w:proofErr w:type="spellStart"/>
+      <w:r>
+        <w:t>Vikram</w:t>
+      </w:r>
+      <w:proofErr w:type="spellEnd"/>
+      <w:r>
+        <w:t xml:space="preserve"> </w:t>
+      </w:r>
+      <w:proofErr w:type="spellStart"/>
+      <w:r>
+        <w:t>Gavini</w:t>
+      </w:r>
+      <w:proofErr w:type="spellEnd"/>
+    </w:p>
+    <w:p>
+      <w:pPr>
+        <w:tabs>
+          <w:tab w:val="left" w:pos="1440"/>
+        </w:tabs>
         <w:rPr>
           <w:b/>
         </w:rPr>
@@ -1866,63 +1861,20 @@
           <w:tab w:val="left" w:pos="1440"/>
         </w:tabs>
         <w:ind w:left="1440" w:hanging="1440"/>
-        <w:rPr>
-          <w:b/>
-        </w:rPr>
-      </w:pPr>
-      <w:r>
-        <w:rPr>
-          <w:b/>
-        </w:rPr>
-        <w:t>2:1</w:t>
-      </w:r>
-      <w:r>
-        <w:rPr>
-          <w:b/>
-        </w:rPr>
-        <w:t>5</w:t>
-      </w:r>
-      <w:r>
-        <w:rPr>
-          <w:b/>
-        </w:rPr>
-        <w:t>pm</w:t>
-      </w:r>
-      <w:r>
-        <w:tab/>
-      </w:r>
-      <w:r>
-        <w:rPr>
-          <w:b/>
-        </w:rPr>
-        <w:t>Application of</w:t>
-      </w:r>
-      <w:r>
-        <w:t xml:space="preserve"> </w:t>
-      </w:r>
-      <w:r>
-        <w:rPr>
-          <w:b/>
-        </w:rPr>
-        <w:t xml:space="preserve">real space density functional theory </w:t>
-      </w:r>
-      <w:r>
-        <w:rPr>
-          <w:b/>
-        </w:rPr>
-        <w:t>to dislocation studies</w:t>
-      </w:r>
-      <w:r>
-        <w:rPr>
-          <w:b/>
-        </w:rPr>
-        <w:t xml:space="preserve"> in Al</w:t>
-      </w:r>
-      <w:r>
-        <w:rPr>
-          <w:b/>
-        </w:rPr>
-        <w:t xml:space="preserve"> and Mg</w:t>
+      </w:pPr>
+      <w:bookmarkStart w:id="0" w:name="_GoBack"/>
+      <w:bookmarkEnd w:id="0"/>
+      <w:r>
+        <w:rPr>
+          <w:b/>
+        </w:rPr>
+        <w:tab/>
+      </w:r>
+      <w:r>
+        <w:rPr>
+          <w:b/>
+        </w:rPr>
+        <w:t>Evaluation of a phase-field crystal model via grain-boundary energies and structures</w:t>
       </w:r>
     </w:p>
     <w:p>
@@ -1935,42 +1887,18 @@
       <w:r>
         <w:tab/>
       </w:r>
-      <w:proofErr w:type="spellStart"/>
-      <w:r>
-        <w:rPr>
-          <w:u w:val="single"/>
-        </w:rPr>
-        <w:t>Sambit</w:t>
-      </w:r>
-      <w:proofErr w:type="spellEnd"/>
-      <w:r>
-        <w:rPr>
-          <w:u w:val="single"/>
-        </w:rPr>
-        <w:t xml:space="preserve"> Das</w:t>
-      </w:r>
-      <w:r>
-        <w:t xml:space="preserve">, </w:t>
-      </w:r>
-      <w:proofErr w:type="spellStart"/>
-      <w:r>
-        <w:t>Phani</w:t>
-      </w:r>
-      <w:proofErr w:type="spellEnd"/>
-      <w:r>
-        <w:t xml:space="preserve"> </w:t>
-      </w:r>
-      <w:proofErr w:type="spellStart"/>
-      <w:r>
-        <w:t>Motomori</w:t>
-      </w:r>
-      <w:proofErr w:type="spellEnd"/>
-      <w:r>
-        <w:t xml:space="preserve">, Shiva </w:t>
-      </w:r>
-      <w:proofErr w:type="spellStart"/>
-      <w:r>
-        <w:t>Rudruraju</w:t>
+      <w:r>
+        <w:rPr>
+          <w:u w:val="single"/>
+        </w:rPr>
+        <w:t xml:space="preserve">Jason </w:t>
+      </w:r>
+      <w:proofErr w:type="spellStart"/>
+      <w:r>
+        <w:rPr>
+          <w:u w:val="single"/>
+        </w:rPr>
+        <w:t>Luce</w:t>
       </w:r>
       <w:proofErr w:type="spellEnd"/>
       <w:r>
@@ -1978,38 +1906,38 @@
       </w:r>
       <w:proofErr w:type="spellStart"/>
       <w:r>
-        <w:t>Vikram</w:t>
-      </w:r>
-      <w:proofErr w:type="spellEnd"/>
-      <w:r>
-        <w:t xml:space="preserve"> </w:t>
-      </w:r>
-      <w:proofErr w:type="spellStart"/>
-      <w:r>
-        <w:t>Gavini</w:t>
-      </w:r>
-      <w:proofErr w:type="spellEnd"/>
+        <w:t>Katsuyo</w:t>
+      </w:r>
+      <w:proofErr w:type="spellEnd"/>
+      <w:r>
+        <w:t xml:space="preserve"> Thornton</w:t>
+      </w:r>
     </w:p>
     <w:p>
       <w:pPr>
         <w:tabs>
           <w:tab w:val="left" w:pos="1440"/>
         </w:tabs>
+      </w:pPr>
+      <w:r>
+        <w:rPr>
+          <w:b/>
+        </w:rPr>
+        <w:tab/>
+      </w:r>
+    </w:p>
+    <w:p>
+      <w:pPr>
         <w:ind w:left="1440" w:hanging="1440"/>
-      </w:pPr>
-    </w:p>
-    <w:p>
-      <w:pPr>
-        <w:tabs>
-          <w:tab w:val="left" w:pos="1440"/>
-        </w:tabs>
-        <w:ind w:left="1440" w:hanging="1440"/>
-      </w:pPr>
-      <w:r>
-        <w:rPr>
-          <w:b/>
-        </w:rPr>
-        <w:t>2:45</w:t>
+        <w:rPr>
+          <w:b/>
+        </w:rPr>
+      </w:pPr>
+      <w:r>
+        <w:rPr>
+          <w:b/>
+        </w:rPr>
+        <w:t>4:45</w:t>
       </w:r>
       <w:r>
         <w:rPr>
@@ -2020,296 +1948,6 @@
       <w:r>
         <w:tab/>
       </w:r>
-      <w:proofErr w:type="spellStart"/>
-      <w:r>
-        <w:rPr>
-          <w:b/>
-        </w:rPr>
-        <w:t>Mechano</w:t>
-      </w:r>
-      <w:proofErr w:type="spellEnd"/>
-      <w:r>
-        <w:rPr>
-          <w:b/>
-        </w:rPr>
-        <w:t>-chemical models of twinning deformation</w:t>
-      </w:r>
-    </w:p>
-    <w:p>
-      <w:pPr>
-        <w:tabs>
-          <w:tab w:val="left" w:pos="1440"/>
-        </w:tabs>
-        <w:ind w:left="1440" w:hanging="1440"/>
-      </w:pPr>
-      <w:r>
-        <w:rPr>
-          <w:b/>
-        </w:rPr>
-        <w:tab/>
-      </w:r>
-      <w:r>
-        <w:t xml:space="preserve">Koki Sugiyama, Shiva </w:t>
-      </w:r>
-      <w:proofErr w:type="spellStart"/>
-      <w:r>
-        <w:t>Rudruraju</w:t>
-      </w:r>
-      <w:proofErr w:type="spellEnd"/>
-      <w:r>
-        <w:t xml:space="preserve">, Anton Van der </w:t>
-      </w:r>
-      <w:proofErr w:type="spellStart"/>
-      <w:r>
-        <w:t>Ven</w:t>
-      </w:r>
-      <w:proofErr w:type="spellEnd"/>
-      <w:r>
-        <w:t xml:space="preserve"> and Krishna </w:t>
-      </w:r>
-      <w:proofErr w:type="spellStart"/>
-      <w:r>
-        <w:t>Garikipati</w:t>
-      </w:r>
-      <w:proofErr w:type="spellEnd"/>
-    </w:p>
-    <w:p>
-      <w:pPr>
-        <w:tabs>
-          <w:tab w:val="left" w:pos="1440"/>
-        </w:tabs>
-        <w:ind w:left="1440" w:hanging="1440"/>
-      </w:pPr>
-    </w:p>
-    <w:p>
-      <w:pPr>
-        <w:tabs>
-          <w:tab w:val="left" w:pos="1440"/>
-        </w:tabs>
-        <w:ind w:left="1440" w:hanging="1440"/>
-        <w:rPr>
-          <w:b/>
-        </w:rPr>
-      </w:pPr>
-      <w:r>
-        <w:rPr>
-          <w:b/>
-        </w:rPr>
-        <w:t>3:1</w:t>
-      </w:r>
-      <w:r>
-        <w:rPr>
-          <w:b/>
-        </w:rPr>
-        <w:t>5-3</w:t>
-      </w:r>
-      <w:r>
-        <w:rPr>
-          <w:b/>
-        </w:rPr>
-        <w:t>:30</w:t>
-      </w:r>
-      <w:r>
-        <w:rPr>
-          <w:b/>
-        </w:rPr>
-        <w:t>pm</w:t>
-      </w:r>
-      <w:r>
-        <w:rPr>
-          <w:b/>
-        </w:rPr>
-        <w:tab/>
-        <w:t>Break</w:t>
-      </w:r>
-    </w:p>
-    <w:p>
-      <w:pPr>
-        <w:tabs>
-          <w:tab w:val="left" w:pos="1440"/>
-        </w:tabs>
-        <w:ind w:left="1440" w:hanging="1440"/>
-        <w:rPr>
-          <w:b/>
-        </w:rPr>
-      </w:pPr>
-    </w:p>
-    <w:p>
-      <w:pPr>
-        <w:tabs>
-          <w:tab w:val="left" w:pos="1440"/>
-        </w:tabs>
-        <w:ind w:left="1440" w:hanging="1440"/>
-      </w:pPr>
-      <w:r>
-        <w:rPr>
-          <w:b/>
-        </w:rPr>
-        <w:t>3:30</w:t>
-      </w:r>
-      <w:r>
-        <w:rPr>
-          <w:b/>
-        </w:rPr>
-        <w:t>pm</w:t>
-      </w:r>
-      <w:r>
-        <w:tab/>
-      </w:r>
-      <w:r>
-        <w:rPr>
-          <w:b/>
-        </w:rPr>
-        <w:t>Evaluation of a phase-field crystal model via grain-boundary energies and structures</w:t>
-      </w:r>
-    </w:p>
-    <w:p>
-      <w:pPr>
-        <w:tabs>
-          <w:tab w:val="left" w:pos="1440"/>
-        </w:tabs>
-        <w:ind w:left="1440" w:hanging="1440"/>
-      </w:pPr>
-      <w:r>
-        <w:tab/>
-      </w:r>
-      <w:r>
-        <w:rPr>
-          <w:u w:val="single"/>
-        </w:rPr>
-        <w:t xml:space="preserve">Jason </w:t>
-      </w:r>
-      <w:proofErr w:type="spellStart"/>
-      <w:r>
-        <w:rPr>
-          <w:u w:val="single"/>
-        </w:rPr>
-        <w:t>Luce</w:t>
-      </w:r>
-      <w:proofErr w:type="spellEnd"/>
-      <w:r>
-        <w:t xml:space="preserve"> and </w:t>
-      </w:r>
-      <w:proofErr w:type="spellStart"/>
-      <w:r>
-        <w:t>Katsuyo</w:t>
-      </w:r>
-      <w:proofErr w:type="spellEnd"/>
-      <w:r>
-        <w:t xml:space="preserve"> Thornton</w:t>
-      </w:r>
-    </w:p>
-    <w:p>
-      <w:pPr>
-        <w:tabs>
-          <w:tab w:val="left" w:pos="1440"/>
-        </w:tabs>
-        <w:ind w:left="1440" w:hanging="1440"/>
-      </w:pPr>
-    </w:p>
-    <w:p>
-      <w:pPr>
-        <w:tabs>
-          <w:tab w:val="left" w:pos="1440"/>
-        </w:tabs>
-        <w:ind w:left="1440" w:hanging="1440"/>
-        <w:rPr>
-          <w:b/>
-        </w:rPr>
-      </w:pPr>
-      <w:r>
-        <w:rPr>
-          <w:b/>
-        </w:rPr>
-        <w:t>4:00pm</w:t>
-      </w:r>
-      <w:r>
-        <w:rPr>
-          <w:b/>
-        </w:rPr>
-        <w:tab/>
-        <w:t>Incorporating Strongly Anisotropic Interfacial Energy and Nucleation into PRISMS-PF</w:t>
-      </w:r>
-      <w:r>
-        <w:rPr>
-          <w:b/>
-        </w:rPr>
-        <w:tab/>
-      </w:r>
-    </w:p>
-    <w:p>
-      <w:pPr>
-        <w:ind w:left="1440"/>
-      </w:pPr>
-      <w:r>
-        <w:rPr>
-          <w:u w:val="single"/>
-        </w:rPr>
-        <w:t>Beck Andrews,</w:t>
-      </w:r>
-      <w:r>
-        <w:t xml:space="preserve"> Jason </w:t>
-      </w:r>
-      <w:proofErr w:type="spellStart"/>
-      <w:r>
-        <w:t>Luce</w:t>
-      </w:r>
-      <w:proofErr w:type="spellEnd"/>
-      <w:r>
-        <w:t xml:space="preserve">, Shiva </w:t>
-      </w:r>
-      <w:proofErr w:type="spellStart"/>
-      <w:r>
-        <w:t>Rudruraju</w:t>
-      </w:r>
-      <w:proofErr w:type="spellEnd"/>
-      <w:r>
-        <w:t xml:space="preserve">, Steve DeWitt and </w:t>
-      </w:r>
-      <w:proofErr w:type="spellStart"/>
-      <w:r>
-        <w:t>Katsuyo</w:t>
-      </w:r>
-      <w:proofErr w:type="spellEnd"/>
-      <w:r>
-        <w:t xml:space="preserve"> Thornton</w:t>
-      </w:r>
-    </w:p>
-    <w:p>
-      <w:pPr>
-        <w:rPr>
-          <w:b/>
-        </w:rPr>
-      </w:pPr>
-    </w:p>
-    <w:p>
-      <w:pPr>
-        <w:ind w:left="1440" w:hanging="1440"/>
-        <w:rPr>
-          <w:b/>
-        </w:rPr>
-      </w:pPr>
-      <w:r>
-        <w:rPr>
-          <w:b/>
-        </w:rPr>
-        <w:t>4:3</w:t>
-      </w:r>
-      <w:r>
-        <w:rPr>
-          <w:b/>
-        </w:rPr>
-        <w:t>0</w:t>
-      </w:r>
-      <w:r>
-        <w:rPr>
-          <w:b/>
-        </w:rPr>
-        <w:t>pm</w:t>
-      </w:r>
-      <w:r>
-        <w:tab/>
-      </w:r>
       <w:r>
         <w:rPr>
           <w:b/>
@@ -2330,21 +1968,6 @@
       <w:r>
         <w:t>Allison</w:t>
       </w:r>
-    </w:p>
-    <w:p>
-      <w:pPr>
-        <w:rPr>
-          <w:b/>
-        </w:rPr>
-      </w:pPr>
-      <w:r>
-        <w:rPr>
-          <w:b/>
-        </w:rPr>
-        <w:br w:type="page"/>
-      </w:r>
-      <w:bookmarkStart w:id="0" w:name="_GoBack"/>
-      <w:bookmarkEnd w:id="0"/>
     </w:p>
     <w:sectPr>
       <w:pgSz w:w="12240" w:h="15840"/>
@@ -3304,7 +2927,7 @@
   </w:docDefaults>
   <w:latentStyles w:defLockedState="0" w:defUIPriority="99" w:defSemiHidden="0" w:defUnhideWhenUsed="0" w:defQFormat="0" w:count="380">
     <w:lsdException w:name="Normal" w:uiPriority="0" w:qFormat="1"/>
-    <w:lsdException w:name="heading 1" w:uiPriority="9" w:qFormat="1"/>
+    <w:lsdException w:name="heading 1" w:uiPriority="0" w:qFormat="1"/>
     <w:lsdException w:name="heading 2" w:semiHidden="1" w:uiPriority="9" w:unhideWhenUsed="1" w:qFormat="1"/>
     <w:lsdException w:name="heading 3" w:semiHidden="1" w:uiPriority="9" w:unhideWhenUsed="1" w:qFormat="1"/>
     <w:lsdException w:name="heading 4" w:semiHidden="1" w:uiPriority="9" w:unhideWhenUsed="1" w:qFormat="1"/>
@@ -3688,6 +3311,28 @@
     <w:name w:val="Normal"/>
     <w:qFormat/>
   </w:style>
+  <w:style w:type="paragraph" w:styleId="Heading1">
+    <w:name w:val="heading 1"/>
+    <w:basedOn w:val="Normal"/>
+    <w:next w:val="Normal"/>
+    <w:link w:val="Heading1Char"/>
+    <w:qFormat/>
+    <w:rsid w:val="00223A66"/>
+    <w:pPr>
+      <w:keepNext/>
+      <w:spacing w:before="240" w:after="60"/>
+      <w:outlineLvl w:val="0"/>
+    </w:pPr>
+    <w:rPr>
+      <w:rFonts w:ascii="Cambria" w:eastAsia="Times New Roman" w:hAnsi="Cambria" w:cs="Times New Roman"/>
+      <w:b/>
+      <w:bCs/>
+      <w:kern w:val="32"/>
+      <w:sz w:val="32"/>
+      <w:szCs w:val="32"/>
+      <w:lang w:val="de-DE" w:eastAsia="de-DE"/>
+    </w:rPr>
+  </w:style>
   <w:style w:type="character" w:default="1" w:styleId="DefaultParagraphFont">
     <w:name w:val="Default Paragraph Font"/>
     <w:uiPriority w:val="1"/>
@@ -3725,6 +3370,21 @@
       <w:ind w:left="720"/>
       <w:contextualSpacing/>
     </w:pPr>
+  </w:style>
+  <w:style w:type="character" w:customStyle="1" w:styleId="Heading1Char">
+    <w:name w:val="Heading 1 Char"/>
+    <w:basedOn w:val="DefaultParagraphFont"/>
+    <w:link w:val="Heading1"/>
+    <w:rsid w:val="00223A66"/>
+    <w:rPr>
+      <w:rFonts w:ascii="Cambria" w:eastAsia="Times New Roman" w:hAnsi="Cambria" w:cs="Times New Roman"/>
+      <w:b/>
+      <w:bCs/>
+      <w:kern w:val="32"/>
+      <w:sz w:val="32"/>
+      <w:szCs w:val="32"/>
+      <w:lang w:val="de-DE" w:eastAsia="de-DE"/>
+    </w:rPr>
   </w:style>
 </w:styles>
 </file>

</xml_diff>